<commit_message>
feat: adicionar documentação requisitos
</commit_message>
<xml_diff>
--- a/docs/monografia (RFID) 2025-05-27-10-47.docx
+++ b/docs/monografia (RFID) 2025-05-27-10-47.docx
@@ -4489,6 +4489,7 @@
         <w:tabs>
           <w:tab w:val="right" w:leader="dot" w:pos="9061"/>
         </w:tabs>
+        <w:spacing w:after="120"/>
         <w:rPr>
           <w:rFonts w:asciiTheme="minorHAnsi" w:eastAsiaTheme="minorEastAsia" w:hAnsiTheme="minorHAnsi"/>
           <w:noProof/>
@@ -4534,7 +4535,21 @@
             <w:rStyle w:val="Hyperlink"/>
             <w:noProof/>
           </w:rPr>
-          <w:t>Figura 1 — Placa ESP32 com anotações de componentes</w:t>
+          <w:t>Figura 1 — Placa ESP</w:t>
+        </w:r>
+        <w:r>
+          <w:rPr>
+            <w:rStyle w:val="Hyperlink"/>
+            <w:noProof/>
+          </w:rPr>
+          <w:t>3</w:t>
+        </w:r>
+        <w:r>
+          <w:rPr>
+            <w:rStyle w:val="Hyperlink"/>
+            <w:noProof/>
+          </w:rPr>
+          <w:t>2 com anotações de componentes</w:t>
         </w:r>
         <w:r>
           <w:rPr>
@@ -4592,6 +4607,7 @@
         <w:tabs>
           <w:tab w:val="right" w:leader="dot" w:pos="9061"/>
         </w:tabs>
+        <w:spacing w:after="120"/>
         <w:rPr>
           <w:rFonts w:asciiTheme="minorHAnsi" w:eastAsiaTheme="minorEastAsia" w:hAnsiTheme="minorHAnsi"/>
           <w:noProof/>
@@ -4665,6 +4681,7 @@
         <w:tabs>
           <w:tab w:val="right" w:leader="dot" w:pos="9061"/>
         </w:tabs>
+        <w:spacing w:after="120"/>
         <w:rPr>
           <w:rFonts w:asciiTheme="minorHAnsi" w:eastAsiaTheme="minorEastAsia" w:hAnsiTheme="minorHAnsi"/>
           <w:noProof/>
@@ -4738,6 +4755,7 @@
         <w:tabs>
           <w:tab w:val="right" w:leader="dot" w:pos="9061"/>
         </w:tabs>
+        <w:spacing w:after="120"/>
         <w:rPr>
           <w:rFonts w:asciiTheme="minorHAnsi" w:eastAsiaTheme="minorEastAsia" w:hAnsiTheme="minorHAnsi"/>
           <w:noProof/>
@@ -4811,6 +4829,7 @@
         <w:tabs>
           <w:tab w:val="right" w:leader="dot" w:pos="9061"/>
         </w:tabs>
+        <w:spacing w:after="120"/>
         <w:rPr>
           <w:rFonts w:asciiTheme="minorHAnsi" w:eastAsiaTheme="minorEastAsia" w:hAnsiTheme="minorHAnsi"/>
           <w:noProof/>
@@ -4884,6 +4903,7 @@
         <w:tabs>
           <w:tab w:val="right" w:leader="dot" w:pos="9061"/>
         </w:tabs>
+        <w:spacing w:after="120"/>
         <w:rPr>
           <w:rFonts w:asciiTheme="minorHAnsi" w:eastAsiaTheme="minorEastAsia" w:hAnsiTheme="minorHAnsi"/>
           <w:noProof/>
@@ -4957,6 +4977,7 @@
         <w:tabs>
           <w:tab w:val="right" w:leader="dot" w:pos="9061"/>
         </w:tabs>
+        <w:spacing w:after="120"/>
         <w:rPr>
           <w:rFonts w:asciiTheme="minorHAnsi" w:eastAsiaTheme="minorEastAsia" w:hAnsiTheme="minorHAnsi"/>
           <w:noProof/>
@@ -5030,6 +5051,7 @@
         <w:tabs>
           <w:tab w:val="right" w:leader="dot" w:pos="9061"/>
         </w:tabs>
+        <w:spacing w:after="120"/>
         <w:rPr>
           <w:rFonts w:asciiTheme="minorHAnsi" w:eastAsiaTheme="minorEastAsia" w:hAnsiTheme="minorHAnsi"/>
           <w:noProof/>
@@ -5103,6 +5125,7 @@
         <w:tabs>
           <w:tab w:val="right" w:leader="dot" w:pos="9061"/>
         </w:tabs>
+        <w:spacing w:after="120"/>
         <w:rPr>
           <w:rFonts w:asciiTheme="minorHAnsi" w:eastAsiaTheme="minorEastAsia" w:hAnsiTheme="minorHAnsi"/>
           <w:noProof/>
@@ -5176,6 +5199,7 @@
         <w:tabs>
           <w:tab w:val="right" w:leader="dot" w:pos="9061"/>
         </w:tabs>
+        <w:spacing w:after="120"/>
         <w:rPr>
           <w:rFonts w:asciiTheme="minorHAnsi" w:eastAsiaTheme="minorEastAsia" w:hAnsiTheme="minorHAnsi"/>
           <w:noProof/>
@@ -7337,10 +7361,16 @@
         <w:t xml:space="preserve">Automatização </w:t>
       </w:r>
       <w:r>
-        <w:t xml:space="preserve">no controle </w:t>
-      </w:r>
-      <w:r>
-        <w:t>de estoque</w:t>
+        <w:t>No C</w:t>
+      </w:r>
+      <w:r>
+        <w:t xml:space="preserve">ontrole </w:t>
+      </w:r>
+      <w:r>
+        <w:t>De E</w:t>
+      </w:r>
+      <w:r>
+        <w:t>stoque</w:t>
       </w:r>
       <w:bookmarkEnd w:id="6"/>
     </w:p>
@@ -7510,7 +7540,16 @@
       <w:bookmarkStart w:id="7" w:name="_Toc199224522"/>
       <w:r>
         <w:lastRenderedPageBreak/>
-        <w:t>Internet das Coisas (IoT)</w:t>
+        <w:t xml:space="preserve">Internet </w:t>
+      </w:r>
+      <w:r>
+        <w:t xml:space="preserve">Das </w:t>
+      </w:r>
+      <w:r>
+        <w:t xml:space="preserve">Coisas </w:t>
+      </w:r>
+      <w:r>
+        <w:t>(IoT)</w:t>
       </w:r>
       <w:bookmarkEnd w:id="7"/>
     </w:p>
@@ -10025,7 +10064,74 @@
     </w:p>
     <w:p>
       <w:pPr>
+        <w:pStyle w:val="Ttulo1"/>
+        <w:numPr>
+          <w:ilvl w:val="1"/>
+          <w:numId w:val="20"/>
+        </w:numPr>
+      </w:pPr>
+      <w:r>
+        <w:t>UML</w:t>
+      </w:r>
+      <w:r>
+        <w:t>, L</w:t>
+      </w:r>
+      <w:r>
+        <w:t xml:space="preserve">inguagem De </w:t>
+      </w:r>
+      <w:r>
+        <w:t>M</w:t>
+      </w:r>
+      <w:r>
+        <w:t xml:space="preserve">odelagem </w:t>
+      </w:r>
+      <w:r>
+        <w:t>G</w:t>
+      </w:r>
+      <w:r>
+        <w:t>ráfica</w:t>
+      </w:r>
+    </w:p>
+    <w:p>
+      <w:r>
+        <w:t xml:space="preserve">A UML, </w:t>
+      </w:r>
+      <w:r>
+        <w:t xml:space="preserve">segundo </w:t>
+      </w:r>
+      <w:r>
+        <w:t>Guedes (2011)</w:t>
+      </w:r>
+      <w:r>
+        <w:t xml:space="preserve">, é uma representação visual </w:t>
+      </w:r>
+      <w:r>
+        <w:t xml:space="preserve">para explicar </w:t>
+      </w:r>
+      <w:r>
+        <w:t xml:space="preserve">processos ou conceitos envolvendo </w:t>
+      </w:r>
+      <w:r>
+        <w:t xml:space="preserve">as etapas na produção de um </w:t>
+      </w:r>
+      <w:r>
+        <w:t xml:space="preserve">softwere. </w:t>
+      </w:r>
+      <w:r>
+        <w:t>O resultado visual segue</w:t>
+      </w:r>
+      <w:r>
+        <w:t xml:space="preserve"> conceitos estabelecidos no paradigma de orientação ao objeto que parte das linguagens de programação utilizam.</w:t>
+      </w:r>
+    </w:p>
+    <w:p/>
+    <w:p/>
+    <w:p/>
+    <w:p/>
+    <w:p>
+      <w:pPr>
         <w:pStyle w:val="figura"/>
+        <w:jc w:val="left"/>
       </w:pPr>
     </w:p>
     <w:p>
@@ -10040,10 +10146,6 @@
       <w:pPr>
         <w:pStyle w:val="Ttulo1"/>
         <w:jc w:val="center"/>
-        <w:rPr>
-          <w:rFonts w:cs="Arial"/>
-          <w:szCs w:val="24"/>
-        </w:rPr>
       </w:pPr>
       <w:bookmarkStart w:id="28" w:name="_Toc199224532"/>
       <w:r>
@@ -10059,67 +10161,6 @@
     </w:p>
     <w:p>
       <w:pPr>
-        <w:rPr>
-          <w:rFonts w:cs="Arial"/>
-          <w:szCs w:val="24"/>
-        </w:rPr>
-      </w:pPr>
-      <w:r>
-        <w:rPr>
-          <w:rFonts w:cs="Arial"/>
-          <w:szCs w:val="24"/>
-        </w:rPr>
-        <w:br w:type="page"/>
-      </w:r>
-    </w:p>
-    <w:p>
-      <w:pPr>
-        <w:spacing w:line="240" w:lineRule="auto"/>
-        <w:rPr>
-          <w:rFonts w:cs="Arial"/>
-          <w:szCs w:val="24"/>
-        </w:rPr>
-      </w:pPr>
-    </w:p>
-    <w:p>
-      <w:pPr>
-        <w:spacing w:line="240" w:lineRule="auto"/>
-        <w:rPr>
-          <w:rFonts w:cs="Arial"/>
-          <w:szCs w:val="24"/>
-        </w:rPr>
-      </w:pPr>
-    </w:p>
-    <w:p>
-      <w:pPr>
-        <w:spacing w:line="240" w:lineRule="auto"/>
-        <w:rPr>
-          <w:rFonts w:cs="Arial"/>
-          <w:szCs w:val="24"/>
-        </w:rPr>
-      </w:pPr>
-    </w:p>
-    <w:p>
-      <w:pPr>
-        <w:spacing w:line="240" w:lineRule="auto"/>
-        <w:rPr>
-          <w:rFonts w:cs="Arial"/>
-          <w:szCs w:val="24"/>
-        </w:rPr>
-      </w:pPr>
-    </w:p>
-    <w:p>
-      <w:pPr>
-        <w:spacing w:line="240" w:lineRule="auto"/>
-        <w:rPr>
-          <w:rFonts w:cs="Arial"/>
-          <w:szCs w:val="24"/>
-        </w:rPr>
-      </w:pPr>
-    </w:p>
-    <w:p/>
-    <w:p>
-      <w:pPr>
         <w:spacing w:after="500" w:line="240" w:lineRule="auto"/>
         <w:rPr>
           <w:rFonts w:cs="Arial"/>
@@ -10285,6 +10326,9 @@
       </w:r>
     </w:p>
     <w:p>
+      <w:pPr>
+        <w:spacing w:after="500"/>
+      </w:pPr>
       <w:r>
         <w:t xml:space="preserve">DAMACENO, Donizeti; FUNG, Charles Way Hun; SARTORI, Rodrigo Vinicius. </w:t>
       </w:r>
@@ -10437,15 +10481,90 @@
           <w:bCs/>
           <w:szCs w:val="24"/>
         </w:rPr>
+        <w:t>GOOGLE.</w:t>
+      </w:r>
+      <w:r>
+        <w:rPr>
+          <w:rFonts w:cs="Arial"/>
+          <w:szCs w:val="24"/>
+        </w:rPr>
+        <w:t xml:space="preserve"> Entender os projetos do Firebase. Disponível em:https://firebase.google.com/docs/projects/learn-more?hl=pt-br. Acesso em: 20 maio 2025.</w:t>
+      </w:r>
+    </w:p>
+    <w:p>
+      <w:pPr>
+        <w:spacing w:after="500" w:line="240" w:lineRule="auto"/>
+        <w:rPr>
+          <w:rFonts w:cs="Arial"/>
+          <w:szCs w:val="24"/>
+        </w:rPr>
+      </w:pPr>
+      <w:r>
+        <w:rPr>
+          <w:rFonts w:cs="Arial"/>
+          <w:szCs w:val="24"/>
+        </w:rPr>
         <w:lastRenderedPageBreak/>
-        <w:t>GOOGLE.</w:t>
-      </w:r>
-      <w:r>
-        <w:rPr>
-          <w:rFonts w:cs="Arial"/>
-          <w:szCs w:val="24"/>
-        </w:rPr>
-        <w:t xml:space="preserve"> Entender os projetos do Firebase. Disponível em:https://firebase.google.com/docs/projects/learn-more?hl=pt-br. Acesso em: 20 maio 2025.</w:t>
+        <w:t xml:space="preserve">GRONER, </w:t>
+      </w:r>
+      <w:proofErr w:type="spellStart"/>
+      <w:r>
+        <w:rPr>
+          <w:rFonts w:cs="Arial"/>
+          <w:szCs w:val="24"/>
+        </w:rPr>
+        <w:t>Loiane</w:t>
+      </w:r>
+      <w:proofErr w:type="spellEnd"/>
+      <w:r>
+        <w:rPr>
+          <w:rFonts w:cs="Arial"/>
+          <w:szCs w:val="24"/>
+        </w:rPr>
+        <w:t xml:space="preserve">. </w:t>
+      </w:r>
+      <w:r>
+        <w:rPr>
+          <w:rFonts w:cs="Arial"/>
+          <w:b/>
+          <w:bCs/>
+          <w:szCs w:val="24"/>
+        </w:rPr>
+        <w:t xml:space="preserve">Estruturas de dados e algoritmos com </w:t>
+      </w:r>
+      <w:proofErr w:type="spellStart"/>
+      <w:r>
+        <w:rPr>
+          <w:rFonts w:cs="Arial"/>
+          <w:b/>
+          <w:bCs/>
+          <w:szCs w:val="24"/>
+        </w:rPr>
+        <w:t>JavaScript</w:t>
+      </w:r>
+      <w:proofErr w:type="spellEnd"/>
+      <w:r>
+        <w:rPr>
+          <w:rFonts w:cs="Arial"/>
+          <w:szCs w:val="24"/>
+        </w:rPr>
+        <w:t xml:space="preserve">. 2. ed. São Paulo: </w:t>
+      </w:r>
+      <w:proofErr w:type="spellStart"/>
+      <w:r>
+        <w:rPr>
+          <w:rFonts w:cs="Arial"/>
+          <w:szCs w:val="24"/>
+        </w:rPr>
+        <w:t>Novatec</w:t>
+      </w:r>
+      <w:proofErr w:type="spellEnd"/>
+      <w:r>
+        <w:rPr>
+          <w:rFonts w:cs="Arial"/>
+          <w:szCs w:val="24"/>
+        </w:rPr>
+        <w:t>, 2019.</w:t>
       </w:r>
     </w:p>
     <w:p>
@@ -10461,15 +10580,243 @@
           <w:rFonts w:cs="Arial"/>
           <w:szCs w:val="24"/>
         </w:rPr>
-        <w:t xml:space="preserve">GRONER, </w:t>
-      </w:r>
-      <w:proofErr w:type="spellStart"/>
-      <w:r>
-        <w:rPr>
-          <w:rFonts w:cs="Arial"/>
-          <w:szCs w:val="24"/>
-        </w:rPr>
-        <w:t>Loiane</w:t>
+        <w:t xml:space="preserve">KPMG. </w:t>
+      </w:r>
+      <w:r>
+        <w:t xml:space="preserve">Pesquisa </w:t>
+      </w:r>
+      <w:proofErr w:type="spellStart"/>
+      <w:r>
+        <w:t>Abrappe</w:t>
+      </w:r>
+      <w:proofErr w:type="spellEnd"/>
+      <w:r>
+        <w:t xml:space="preserve"> de Perdas no Varejo Brasileiro 2024</w:t>
+      </w:r>
+      <w:r>
+        <w:rPr>
+          <w:rFonts w:cs="Arial"/>
+          <w:szCs w:val="24"/>
+        </w:rPr>
+        <w:t>. [</w:t>
+      </w:r>
+      <w:proofErr w:type="spellStart"/>
+      <w:r>
+        <w:rPr>
+          <w:rFonts w:cs="Arial"/>
+          <w:szCs w:val="24"/>
+        </w:rPr>
+        <w:t>s.l</w:t>
+      </w:r>
+      <w:proofErr w:type="spellEnd"/>
+      <w:r>
+        <w:rPr>
+          <w:rFonts w:cs="Arial"/>
+          <w:szCs w:val="24"/>
+        </w:rPr>
+        <w:t>.], 2024. Disponível em: &lt;https://kpmg.com/br/pt/home/insights/2024/11/pesquisa-abrappe-2024.html?utm_source=chatgpt.com&gt;. Acesso em: 27 mai. 2025.</w:t>
+      </w:r>
+    </w:p>
+    <w:p>
+      <w:pPr>
+        <w:spacing w:after="500" w:line="240" w:lineRule="auto"/>
+        <w:rPr>
+          <w:rFonts w:cs="Arial"/>
+          <w:szCs w:val="24"/>
+        </w:rPr>
+      </w:pPr>
+      <w:r>
+        <w:rPr>
+          <w:rFonts w:cs="Arial"/>
+          <w:szCs w:val="24"/>
+        </w:rPr>
+        <w:t>LEÃO</w:t>
+      </w:r>
+      <w:r>
+        <w:rPr>
+          <w:rFonts w:cs="Arial"/>
+          <w:szCs w:val="24"/>
+        </w:rPr>
+        <w:t xml:space="preserve">, Leonardo. </w:t>
+      </w:r>
+      <w:r>
+        <w:rPr>
+          <w:rFonts w:cs="Arial"/>
+          <w:b/>
+          <w:bCs/>
+          <w:szCs w:val="24"/>
+        </w:rPr>
+        <w:t>Minimercados autônomos ganham força no Brasil.</w:t>
+      </w:r>
+      <w:r>
+        <w:rPr>
+          <w:rFonts w:cs="Arial"/>
+          <w:szCs w:val="24"/>
+        </w:rPr>
+        <w:t xml:space="preserve"> Belo Horizonte: Diário do Comércio, 2024. Disponível em: &lt;https://diariodocomercio.com.br/negocios/minimercados-autonomos-ganham-forca-no-brasil/&gt;. Acesso em: 24 mai. 202</w:t>
+      </w:r>
+      <w:r>
+        <w:rPr>
+          <w:rFonts w:cs="Arial"/>
+          <w:szCs w:val="24"/>
+        </w:rPr>
+        <w:t>5</w:t>
+      </w:r>
+      <w:r>
+        <w:rPr>
+          <w:rFonts w:cs="Arial"/>
+          <w:szCs w:val="24"/>
+        </w:rPr>
+        <w:t>.</w:t>
+      </w:r>
+    </w:p>
+    <w:p>
+      <w:pPr>
+        <w:spacing w:after="500" w:line="240" w:lineRule="auto"/>
+        <w:rPr>
+          <w:rFonts w:cs="Arial"/>
+          <w:szCs w:val="24"/>
+        </w:rPr>
+      </w:pPr>
+      <w:r>
+        <w:rPr>
+          <w:rFonts w:cs="Arial"/>
+          <w:szCs w:val="24"/>
+        </w:rPr>
+        <w:t xml:space="preserve">LEPSEN, </w:t>
+      </w:r>
+      <w:proofErr w:type="spellStart"/>
+      <w:r>
+        <w:rPr>
+          <w:rFonts w:cs="Arial"/>
+          <w:szCs w:val="24"/>
+        </w:rPr>
+        <w:t>Edécio</w:t>
+      </w:r>
+      <w:proofErr w:type="spellEnd"/>
+      <w:r>
+        <w:rPr>
+          <w:rFonts w:cs="Arial"/>
+          <w:szCs w:val="24"/>
+        </w:rPr>
+        <w:t xml:space="preserve"> Fernando. </w:t>
+      </w:r>
+      <w:r>
+        <w:rPr>
+          <w:rFonts w:cs="Arial"/>
+          <w:b/>
+          <w:bCs/>
+          <w:szCs w:val="24"/>
+        </w:rPr>
+        <w:t xml:space="preserve">Lógica de Programação e Algoritmos com </w:t>
+      </w:r>
+      <w:proofErr w:type="spellStart"/>
+      <w:r>
+        <w:rPr>
+          <w:rFonts w:cs="Arial"/>
+          <w:b/>
+          <w:bCs/>
+          <w:szCs w:val="24"/>
+        </w:rPr>
+        <w:t>JavaScript</w:t>
+      </w:r>
+      <w:proofErr w:type="spellEnd"/>
+      <w:r>
+        <w:rPr>
+          <w:rFonts w:cs="Arial"/>
+          <w:b/>
+          <w:bCs/>
+          <w:szCs w:val="24"/>
+        </w:rPr>
+        <w:t>: UMA INTRODUÇÃO À PROGRAMAÇÃO DE COMPUTADORES COM EXEMPLOS E EXERCÍCIOS PARA INICIANTES</w:t>
+      </w:r>
+      <w:r>
+        <w:rPr>
+          <w:rFonts w:cs="Arial"/>
+          <w:szCs w:val="24"/>
+        </w:rPr>
+        <w:t>.</w:t>
+      </w:r>
+      <w:r>
+        <w:rPr>
+          <w:rFonts w:cs="Arial"/>
+          <w:b/>
+          <w:bCs/>
+          <w:szCs w:val="24"/>
+        </w:rPr>
+        <w:t xml:space="preserve"> </w:t>
+      </w:r>
+      <w:r>
+        <w:rPr>
+          <w:rFonts w:cs="Arial"/>
+          <w:szCs w:val="24"/>
+        </w:rPr>
+        <w:t xml:space="preserve">1. ed. São Paulo: </w:t>
+      </w:r>
+      <w:proofErr w:type="spellStart"/>
+      <w:r>
+        <w:rPr>
+          <w:rFonts w:cs="Arial"/>
+          <w:szCs w:val="24"/>
+        </w:rPr>
+        <w:t>Novatec</w:t>
+      </w:r>
+      <w:proofErr w:type="spellEnd"/>
+      <w:r>
+        <w:rPr>
+          <w:rFonts w:cs="Arial"/>
+          <w:szCs w:val="24"/>
+        </w:rPr>
+        <w:t>, 2018.</w:t>
+      </w:r>
+    </w:p>
+    <w:p>
+      <w:pPr>
+        <w:spacing w:after="500" w:line="240" w:lineRule="auto"/>
+        <w:rPr>
+          <w:rFonts w:cs="Arial"/>
+          <w:szCs w:val="24"/>
+        </w:rPr>
+      </w:pPr>
+      <w:proofErr w:type="gramStart"/>
+      <w:r>
+        <w:rPr>
+          <w:rFonts w:cs="Arial"/>
+          <w:szCs w:val="24"/>
+        </w:rPr>
+        <w:t>MACHADO ,</w:t>
+      </w:r>
+      <w:proofErr w:type="gramEnd"/>
+      <w:r>
+        <w:rPr>
+          <w:rFonts w:cs="Arial"/>
+          <w:szCs w:val="24"/>
+        </w:rPr>
+        <w:t xml:space="preserve"> </w:t>
+      </w:r>
+      <w:proofErr w:type="spellStart"/>
+      <w:r>
+        <w:rPr>
+          <w:rFonts w:cs="Arial"/>
+          <w:szCs w:val="24"/>
+        </w:rPr>
+        <w:t>Kheronn</w:t>
+      </w:r>
+      <w:proofErr w:type="spellEnd"/>
+      <w:r>
+        <w:rPr>
+          <w:rFonts w:cs="Arial"/>
+          <w:szCs w:val="24"/>
+        </w:rPr>
+        <w:t xml:space="preserve"> </w:t>
+      </w:r>
+      <w:proofErr w:type="spellStart"/>
+      <w:r>
+        <w:rPr>
+          <w:rFonts w:cs="Arial"/>
+          <w:szCs w:val="24"/>
+        </w:rPr>
+        <w:t>Khennedy</w:t>
       </w:r>
       <w:proofErr w:type="spellEnd"/>
       <w:r>
@@ -10486,25 +10833,103 @@
           <w:bCs/>
           <w:szCs w:val="24"/>
         </w:rPr>
-        <w:t xml:space="preserve">Estruturas de dados e algoritmos com </w:t>
-      </w:r>
-      <w:proofErr w:type="spellStart"/>
-      <w:r>
-        <w:rPr>
-          <w:rFonts w:cs="Arial"/>
-          <w:b/>
-          <w:bCs/>
-          <w:szCs w:val="24"/>
-        </w:rPr>
-        <w:t>JavaScript</w:t>
-      </w:r>
-      <w:proofErr w:type="spellEnd"/>
-      <w:r>
-        <w:rPr>
-          <w:rFonts w:cs="Arial"/>
-          <w:szCs w:val="24"/>
-        </w:rPr>
-        <w:t xml:space="preserve">. 2. ed. São Paulo: </w:t>
+        <w:t>Angular 11 e Firebase</w:t>
+      </w:r>
+      <w:r>
+        <w:rPr>
+          <w:rFonts w:cs="Arial"/>
+          <w:szCs w:val="24"/>
+        </w:rPr>
+        <w:t>: Construindo uma aplicação integrada com a plataforma do Google. Brasil: Casa do Código, 2021. 177 p. ISBN 978-85-7254-036-0. </w:t>
+      </w:r>
+    </w:p>
+    <w:p>
+      <w:pPr>
+        <w:spacing w:after="500" w:line="240" w:lineRule="auto"/>
+        <w:rPr>
+          <w:rFonts w:cs="Arial"/>
+          <w:szCs w:val="24"/>
+        </w:rPr>
+      </w:pPr>
+      <w:r>
+        <w:rPr>
+          <w:rFonts w:cs="Arial"/>
+          <w:szCs w:val="24"/>
+        </w:rPr>
+        <w:t xml:space="preserve">MAGRANI, Eduardo. </w:t>
+      </w:r>
+      <w:r>
+        <w:rPr>
+          <w:rFonts w:cs="Arial"/>
+          <w:b/>
+          <w:bCs/>
+          <w:szCs w:val="24"/>
+        </w:rPr>
+        <w:t>A Internet Das Coisas</w:t>
+      </w:r>
+      <w:r>
+        <w:rPr>
+          <w:rFonts w:cs="Arial"/>
+          <w:szCs w:val="24"/>
+        </w:rPr>
+        <w:t xml:space="preserve">. Rio de Janeiro: </w:t>
+      </w:r>
+      <w:r>
+        <w:rPr>
+          <w:rFonts w:cs="Arial"/>
+          <w:szCs w:val="24"/>
+        </w:rPr>
+        <w:t>FGV Editora</w:t>
+      </w:r>
+      <w:r>
+        <w:rPr>
+          <w:rFonts w:cs="Arial"/>
+          <w:szCs w:val="24"/>
+        </w:rPr>
+        <w:t>, 2018</w:t>
+      </w:r>
+    </w:p>
+    <w:p>
+      <w:pPr>
+        <w:spacing w:after="500" w:line="240" w:lineRule="auto"/>
+        <w:rPr>
+          <w:rFonts w:cs="Arial"/>
+          <w:szCs w:val="24"/>
+        </w:rPr>
+      </w:pPr>
+      <w:r>
+        <w:rPr>
+          <w:rFonts w:cs="Arial"/>
+          <w:szCs w:val="24"/>
+        </w:rPr>
+        <w:t xml:space="preserve">MORAES, William Bruno. </w:t>
+      </w:r>
+      <w:r>
+        <w:rPr>
+          <w:rFonts w:cs="Arial"/>
+          <w:b/>
+          <w:bCs/>
+          <w:szCs w:val="24"/>
+        </w:rPr>
+        <w:t xml:space="preserve">Construindo aplicações com </w:t>
+      </w:r>
+      <w:proofErr w:type="spellStart"/>
+      <w:r>
+        <w:rPr>
+          <w:rFonts w:cs="Arial"/>
+          <w:b/>
+          <w:bCs/>
+          <w:szCs w:val="24"/>
+        </w:rPr>
+        <w:t>NodeJS</w:t>
+      </w:r>
+      <w:proofErr w:type="spellEnd"/>
+      <w:r>
+        <w:rPr>
+          <w:rFonts w:cs="Arial"/>
+          <w:szCs w:val="24"/>
+        </w:rPr>
+        <w:t xml:space="preserve">. 4. ed. São Paulo: </w:t>
       </w:r>
       <w:proofErr w:type="spellStart"/>
       <w:r>
@@ -10520,57 +10945,7 @@
           <w:rFonts w:cs="Arial"/>
           <w:szCs w:val="24"/>
         </w:rPr>
-        <w:t>, 2019.</w:t>
-      </w:r>
-    </w:p>
-    <w:p>
-      <w:pPr>
-        <w:spacing w:line="240" w:lineRule="auto"/>
-        <w:rPr>
-          <w:rFonts w:cs="Arial"/>
-          <w:szCs w:val="24"/>
-        </w:rPr>
-      </w:pPr>
-      <w:r>
-        <w:rPr>
-          <w:rFonts w:cs="Arial"/>
-          <w:szCs w:val="24"/>
-        </w:rPr>
-        <w:t xml:space="preserve">KPMG. </w:t>
-      </w:r>
-      <w:r>
-        <w:t xml:space="preserve">Pesquisa </w:t>
-      </w:r>
-      <w:proofErr w:type="spellStart"/>
-      <w:r>
-        <w:t>Abrappe</w:t>
-      </w:r>
-      <w:proofErr w:type="spellEnd"/>
-      <w:r>
-        <w:t xml:space="preserve"> de Perdas no Varejo Brasileiro 2024</w:t>
-      </w:r>
-      <w:r>
-        <w:rPr>
-          <w:rFonts w:cs="Arial"/>
-          <w:szCs w:val="24"/>
-        </w:rPr>
-        <w:t>. [</w:t>
-      </w:r>
-      <w:proofErr w:type="spellStart"/>
-      <w:r>
-        <w:rPr>
-          <w:rFonts w:cs="Arial"/>
-          <w:szCs w:val="24"/>
-        </w:rPr>
-        <w:t>s.l</w:t>
-      </w:r>
-      <w:proofErr w:type="spellEnd"/>
-      <w:r>
-        <w:rPr>
-          <w:rFonts w:cs="Arial"/>
-          <w:szCs w:val="24"/>
-        </w:rPr>
-        <w:t>.], 2024. Disponível em: &lt;https://kpmg.com/br/pt/home/insights/2024/11/pesquisa-abrappe-2024.html?utm_source=chatgpt.com&gt;. Acesso em: 27 mai. 2025.</w:t>
+        <w:t xml:space="preserve"> Editora, 2023. 304 p. ISBN 978-85-7522-879-1. </w:t>
       </w:r>
     </w:p>
     <w:p>
@@ -10586,30 +10961,23 @@
           <w:rFonts w:cs="Arial"/>
           <w:szCs w:val="24"/>
         </w:rPr>
-        <w:t>LEÃO</w:t>
-      </w:r>
-      <w:r>
-        <w:rPr>
-          <w:rFonts w:cs="Arial"/>
-          <w:szCs w:val="24"/>
-        </w:rPr>
-        <w:t xml:space="preserve">, Leonardo. </w:t>
-      </w:r>
-      <w:r>
-        <w:rPr>
-          <w:rFonts w:cs="Arial"/>
-          <w:b/>
-          <w:bCs/>
-          <w:szCs w:val="24"/>
-        </w:rPr>
-        <w:t>Minimercados autônomos ganham força no Brasil.</w:t>
-      </w:r>
-      <w:r>
-        <w:rPr>
-          <w:rFonts w:cs="Arial"/>
-          <w:szCs w:val="24"/>
-        </w:rPr>
-        <w:t xml:space="preserve"> Belo Horizonte: Diário do Comércio, 2024. Disponível em: &lt;https://diariodocomercio.com.br/negocios/minimercados-autonomos-ganham-forca-no-brasil/&gt;. Acesso em: 24 mai. 2024.</w:t>
+        <w:t xml:space="preserve">OLIVEIRA, Ana Beatriz de Souza Nogueira Rodrigues de. </w:t>
+      </w:r>
+      <w:r>
+        <w:rPr>
+          <w:rFonts w:cs="Arial"/>
+          <w:b/>
+          <w:bCs/>
+          <w:szCs w:val="24"/>
+        </w:rPr>
+        <w:t>Estudo paramétrico e análise de impedância de uma etiqueta RFID UHF passiva.</w:t>
+      </w:r>
+      <w:r>
+        <w:rPr>
+          <w:rFonts w:cs="Arial"/>
+          <w:szCs w:val="24"/>
+        </w:rPr>
+        <w:t xml:space="preserve"> 2023. Trabalho de Conclusão de Curso (Bacharelado em Engenharia Elétrica) – Instituto Federal da Paraíba, João Pessoa, 2023.</w:t>
       </w:r>
     </w:p>
     <w:p>
@@ -10625,338 +10993,28 @@
           <w:rFonts w:cs="Arial"/>
           <w:szCs w:val="24"/>
         </w:rPr>
-        <w:t xml:space="preserve">LEPSEN, </w:t>
-      </w:r>
-      <w:proofErr w:type="spellStart"/>
-      <w:r>
-        <w:rPr>
-          <w:rFonts w:cs="Arial"/>
-          <w:szCs w:val="24"/>
-        </w:rPr>
-        <w:t>Edécio</w:t>
-      </w:r>
-      <w:proofErr w:type="spellEnd"/>
-      <w:r>
-        <w:rPr>
-          <w:rFonts w:cs="Arial"/>
-          <w:szCs w:val="24"/>
-        </w:rPr>
-        <w:t xml:space="preserve"> Fernando. </w:t>
-      </w:r>
-      <w:r>
-        <w:rPr>
-          <w:rFonts w:cs="Arial"/>
-          <w:b/>
-          <w:bCs/>
-          <w:szCs w:val="24"/>
-        </w:rPr>
-        <w:t xml:space="preserve">Lógica de Programação e Algoritmos com </w:t>
-      </w:r>
-      <w:proofErr w:type="spellStart"/>
-      <w:r>
-        <w:rPr>
-          <w:rFonts w:cs="Arial"/>
-          <w:b/>
-          <w:bCs/>
-          <w:szCs w:val="24"/>
-        </w:rPr>
-        <w:t>JavaScript</w:t>
-      </w:r>
-      <w:proofErr w:type="spellEnd"/>
-      <w:r>
-        <w:rPr>
-          <w:rFonts w:cs="Arial"/>
-          <w:b/>
-          <w:bCs/>
-          <w:szCs w:val="24"/>
-        </w:rPr>
-        <w:t>: UMA INTRODUÇÃO À PROGRAMAÇÃO DE COMPUTADORES COM EXEMPLOS E EXERCÍCIOS PARA INICIANTES</w:t>
-      </w:r>
-      <w:r>
-        <w:rPr>
-          <w:rFonts w:cs="Arial"/>
-          <w:szCs w:val="24"/>
-        </w:rPr>
-        <w:t>.</w:t>
-      </w:r>
-      <w:r>
-        <w:rPr>
-          <w:rFonts w:cs="Arial"/>
-          <w:b/>
-          <w:bCs/>
-          <w:szCs w:val="24"/>
-        </w:rPr>
-        <w:t xml:space="preserve"> </w:t>
-      </w:r>
-      <w:r>
-        <w:rPr>
-          <w:rFonts w:cs="Arial"/>
-          <w:szCs w:val="24"/>
-        </w:rPr>
-        <w:t xml:space="preserve">1. ed. São Paulo: </w:t>
-      </w:r>
-      <w:proofErr w:type="spellStart"/>
-      <w:r>
-        <w:rPr>
-          <w:rFonts w:cs="Arial"/>
-          <w:szCs w:val="24"/>
-        </w:rPr>
-        <w:t>Novatec</w:t>
-      </w:r>
-      <w:proofErr w:type="spellEnd"/>
-      <w:r>
-        <w:rPr>
-          <w:rFonts w:cs="Arial"/>
-          <w:szCs w:val="24"/>
-        </w:rPr>
-        <w:t>, 2018.</w:t>
+        <w:t xml:space="preserve">PEREIRA, Caio Ribeiro. </w:t>
+      </w:r>
+      <w:r>
+        <w:rPr>
+          <w:rFonts w:cs="Arial"/>
+          <w:b/>
+          <w:bCs/>
+          <w:szCs w:val="24"/>
+        </w:rPr>
+        <w:t>Aplicações web real-time com Node.js</w:t>
+      </w:r>
+      <w:r>
+        <w:rPr>
+          <w:rFonts w:cs="Arial"/>
+          <w:szCs w:val="24"/>
+        </w:rPr>
+        <w:t>. Brasil: Casa do Código, 2013. 186 p. ISBN 978-85-66250-14-5. </w:t>
       </w:r>
     </w:p>
     <w:p>
       <w:pPr>
         <w:spacing w:after="500" w:line="240" w:lineRule="auto"/>
-        <w:rPr>
-          <w:rFonts w:cs="Arial"/>
-          <w:szCs w:val="24"/>
-        </w:rPr>
-      </w:pPr>
-      <w:proofErr w:type="gramStart"/>
-      <w:r>
-        <w:rPr>
-          <w:rFonts w:cs="Arial"/>
-          <w:szCs w:val="24"/>
-        </w:rPr>
-        <w:t>MACHADO ,</w:t>
-      </w:r>
-      <w:proofErr w:type="gramEnd"/>
-      <w:r>
-        <w:rPr>
-          <w:rFonts w:cs="Arial"/>
-          <w:szCs w:val="24"/>
-        </w:rPr>
-        <w:t xml:space="preserve"> </w:t>
-      </w:r>
-      <w:proofErr w:type="spellStart"/>
-      <w:r>
-        <w:rPr>
-          <w:rFonts w:cs="Arial"/>
-          <w:szCs w:val="24"/>
-        </w:rPr>
-        <w:t>Kheronn</w:t>
-      </w:r>
-      <w:proofErr w:type="spellEnd"/>
-      <w:r>
-        <w:rPr>
-          <w:rFonts w:cs="Arial"/>
-          <w:szCs w:val="24"/>
-        </w:rPr>
-        <w:t xml:space="preserve"> </w:t>
-      </w:r>
-      <w:proofErr w:type="spellStart"/>
-      <w:r>
-        <w:rPr>
-          <w:rFonts w:cs="Arial"/>
-          <w:szCs w:val="24"/>
-        </w:rPr>
-        <w:t>Khennedy</w:t>
-      </w:r>
-      <w:proofErr w:type="spellEnd"/>
-      <w:r>
-        <w:rPr>
-          <w:rFonts w:cs="Arial"/>
-          <w:szCs w:val="24"/>
-        </w:rPr>
-        <w:t xml:space="preserve">. </w:t>
-      </w:r>
-      <w:r>
-        <w:rPr>
-          <w:rFonts w:cs="Arial"/>
-          <w:b/>
-          <w:bCs/>
-          <w:szCs w:val="24"/>
-        </w:rPr>
-        <w:t>Angular 11 e Firebase</w:t>
-      </w:r>
-      <w:r>
-        <w:rPr>
-          <w:rFonts w:cs="Arial"/>
-          <w:szCs w:val="24"/>
-        </w:rPr>
-        <w:t>: Construindo uma aplicação integrada com a plataforma do Google. Brasil: Casa do Código, 2021. 177 p. ISBN 978-85-7254-036-0. </w:t>
-      </w:r>
-    </w:p>
-    <w:p>
-      <w:pPr>
-        <w:spacing w:line="240" w:lineRule="auto"/>
-        <w:rPr>
-          <w:rFonts w:cs="Arial"/>
-          <w:szCs w:val="24"/>
-        </w:rPr>
-      </w:pPr>
-      <w:r>
-        <w:rPr>
-          <w:rFonts w:cs="Arial"/>
-          <w:szCs w:val="24"/>
-        </w:rPr>
-        <w:t xml:space="preserve">MAGRANI, Eduardo. </w:t>
-      </w:r>
-      <w:r>
-        <w:rPr>
-          <w:rFonts w:cs="Arial"/>
-          <w:b/>
-          <w:bCs/>
-          <w:szCs w:val="24"/>
-        </w:rPr>
-        <w:t>A Internet Das Coisas</w:t>
-      </w:r>
-      <w:r>
-        <w:rPr>
-          <w:rFonts w:cs="Arial"/>
-          <w:szCs w:val="24"/>
-        </w:rPr>
-        <w:t xml:space="preserve">. Rio de Janeiro: </w:t>
-      </w:r>
-      <w:r>
-        <w:rPr>
-          <w:rFonts w:cs="Arial"/>
-          <w:szCs w:val="24"/>
-        </w:rPr>
-        <w:t>FGV Editora</w:t>
-      </w:r>
-      <w:r>
-        <w:rPr>
-          <w:rFonts w:cs="Arial"/>
-          <w:szCs w:val="24"/>
-        </w:rPr>
-        <w:t>, 2018</w:t>
-      </w:r>
-    </w:p>
-    <w:p>
-      <w:pPr>
-        <w:spacing w:after="500" w:line="240" w:lineRule="auto"/>
-        <w:rPr>
-          <w:rFonts w:cs="Arial"/>
-          <w:szCs w:val="24"/>
-        </w:rPr>
-      </w:pPr>
-      <w:r>
-        <w:rPr>
-          <w:rFonts w:cs="Arial"/>
-          <w:szCs w:val="24"/>
-        </w:rPr>
-        <w:t xml:space="preserve">MORAES, William Bruno. </w:t>
-      </w:r>
-      <w:r>
-        <w:rPr>
-          <w:rFonts w:cs="Arial"/>
-          <w:b/>
-          <w:bCs/>
-          <w:szCs w:val="24"/>
-        </w:rPr>
-        <w:t xml:space="preserve">Construindo aplicações com </w:t>
-      </w:r>
-      <w:proofErr w:type="spellStart"/>
-      <w:r>
-        <w:rPr>
-          <w:rFonts w:cs="Arial"/>
-          <w:b/>
-          <w:bCs/>
-          <w:szCs w:val="24"/>
-        </w:rPr>
-        <w:t>NodeJS</w:t>
-      </w:r>
-      <w:proofErr w:type="spellEnd"/>
-      <w:r>
-        <w:rPr>
-          <w:rFonts w:cs="Arial"/>
-          <w:szCs w:val="24"/>
-        </w:rPr>
-        <w:t xml:space="preserve">. 4. ed. São Paulo: </w:t>
-      </w:r>
-      <w:proofErr w:type="spellStart"/>
-      <w:r>
-        <w:rPr>
-          <w:rFonts w:cs="Arial"/>
-          <w:szCs w:val="24"/>
-        </w:rPr>
-        <w:t>Novatec</w:t>
-      </w:r>
-      <w:proofErr w:type="spellEnd"/>
-      <w:r>
-        <w:rPr>
-          <w:rFonts w:cs="Arial"/>
-          <w:szCs w:val="24"/>
-        </w:rPr>
-        <w:t xml:space="preserve"> Editora, 2023. 304 p. ISBN 978-85-7522-879-1. </w:t>
-      </w:r>
-    </w:p>
-    <w:p>
-      <w:pPr>
-        <w:spacing w:after="500" w:line="240" w:lineRule="auto"/>
-        <w:rPr>
-          <w:rFonts w:cs="Arial"/>
-          <w:szCs w:val="24"/>
-        </w:rPr>
-      </w:pPr>
-      <w:r>
-        <w:rPr>
-          <w:rFonts w:cs="Arial"/>
-          <w:szCs w:val="24"/>
-        </w:rPr>
-        <w:t xml:space="preserve">OLIVEIRA, Ana Beatriz de Souza Nogueira Rodrigues de. </w:t>
-      </w:r>
-      <w:r>
-        <w:rPr>
-          <w:rFonts w:cs="Arial"/>
-          <w:b/>
-          <w:bCs/>
-          <w:szCs w:val="24"/>
-        </w:rPr>
-        <w:t>Estudo paramétrico e análise de impedância de uma etiqueta RFID UHF passiva.</w:t>
-      </w:r>
-      <w:r>
-        <w:rPr>
-          <w:rFonts w:cs="Arial"/>
-          <w:szCs w:val="24"/>
-        </w:rPr>
-        <w:t xml:space="preserve"> 2023. Trabalho de Conclusão de Curso (Bacharelado em Engenharia Elétrica) – Instituto Federal da Paraíba, João Pessoa, 2023.</w:t>
-      </w:r>
-    </w:p>
-    <w:p>
-      <w:pPr>
-        <w:spacing w:after="500" w:line="240" w:lineRule="auto"/>
-        <w:rPr>
-          <w:rFonts w:cs="Arial"/>
-          <w:szCs w:val="24"/>
-        </w:rPr>
-      </w:pPr>
-      <w:r>
-        <w:rPr>
-          <w:rFonts w:cs="Arial"/>
-          <w:szCs w:val="24"/>
-        </w:rPr>
-        <w:t xml:space="preserve">PEREIRA, Caio Ribeiro. </w:t>
-      </w:r>
-      <w:r>
-        <w:rPr>
-          <w:rFonts w:cs="Arial"/>
-          <w:b/>
-          <w:bCs/>
-          <w:szCs w:val="24"/>
-        </w:rPr>
-        <w:t>Aplicações web real-time com Node.js</w:t>
-      </w:r>
-      <w:r>
-        <w:rPr>
-          <w:rFonts w:cs="Arial"/>
-          <w:szCs w:val="24"/>
-        </w:rPr>
-        <w:t>. Brasil: Casa do Código, 2013. 186 p. ISBN 978-85-66250-14-5. </w:t>
-      </w:r>
-    </w:p>
-    <w:p>
-      <w:pPr>
-        <w:spacing w:line="240" w:lineRule="auto"/>
         <w:rPr>
           <w:rFonts w:cs="Arial"/>
           <w:szCs w:val="24"/>
@@ -11359,7 +11417,7 @@
     </w:p>
     <w:p>
       <w:pPr>
-        <w:spacing w:line="240" w:lineRule="auto"/>
+        <w:spacing w:after="500" w:line="240" w:lineRule="auto"/>
         <w:rPr>
           <w:rFonts w:cs="Arial"/>
           <w:szCs w:val="24"/>
@@ -11407,7 +11465,6 @@
     </w:p>
     <w:p>
       <w:pPr>
-        <w:spacing w:line="240" w:lineRule="auto"/>
         <w:rPr>
           <w:rFonts w:cs="Arial"/>
           <w:szCs w:val="24"/>
@@ -11434,15 +11491,26 @@
           <w:rFonts w:cs="Arial"/>
           <w:szCs w:val="24"/>
         </w:rPr>
-        <w:t>. Santa Cataria: Economia SC, 2024. Disponível em: &lt;https://economiasc.com/2024/07/25/como-a-automacao-e-a-tecnologia-preditiva-estao-mudando-a-gestao-de-estoque/&gt;. Acesso em: 25 mai. 2024.</w:t>
-      </w:r>
-    </w:p>
-    <w:p>
-      <w:pPr>
-        <w:rPr>
-          <w:rFonts w:cs="Arial"/>
-          <w:szCs w:val="24"/>
-        </w:rPr>
+        <w:t>. Santa Cataria: Economia SC, 2024. Disponível em: &lt;https://economiasc.com/2024/07/25/como-a-automacao-e-a-tecnologia-preditiva-estao-mudando-a-gestao-de-estoque/&gt;. Acesso em: 25 mai. 202</w:t>
+      </w:r>
+      <w:r>
+        <w:rPr>
+          <w:rFonts w:cs="Arial"/>
+          <w:szCs w:val="24"/>
+        </w:rPr>
+        <w:t>5</w:t>
+      </w:r>
+      <w:r>
+        <w:rPr>
+          <w:rFonts w:cs="Arial"/>
+          <w:szCs w:val="24"/>
+        </w:rPr>
+        <w:t>.</w:t>
+      </w:r>
+    </w:p>
+    <w:p>
+      <w:pPr>
+        <w:spacing w:after="500"/>
       </w:pPr>
       <w:r>
         <w:t xml:space="preserve">WIENER, Richard S.; PINSON, Lewis J. </w:t>
@@ -11457,6 +11525,74 @@
       <w:r>
         <w:t>. São Paulo: Makron, McGraw-Hill, 1991.</w:t>
       </w:r>
+    </w:p>
+    <w:p>
+      <w:pPr>
+        <w:spacing w:after="500"/>
+      </w:pPr>
+      <w:r>
+        <w:t>Fowler</w:t>
+      </w:r>
+      <w:r>
+        <w:t xml:space="preserve">, Martin. </w:t>
+      </w:r>
+      <w:r>
+        <w:rPr>
+          <w:b/>
+          <w:bCs/>
+        </w:rPr>
+        <w:t>UML Essencial Um breve guia para a linguagem-padrão de modelagem de objetos</w:t>
+      </w:r>
+      <w:r>
+        <w:t xml:space="preserve">. </w:t>
+      </w:r>
+      <w:r>
+        <w:t xml:space="preserve">Porto </w:t>
+      </w:r>
+      <w:proofErr w:type="gramStart"/>
+      <w:r>
+        <w:t>Alegre :</w:t>
+      </w:r>
+      <w:proofErr w:type="gramEnd"/>
+      <w:r>
+        <w:t xml:space="preserve"> Bookman, 2007</w:t>
+      </w:r>
+      <w:r>
+        <w:t>. Disponível em: &lt;</w:t>
+      </w:r>
+      <w:r>
+        <w:t>https://www.kufunda.net/publicdocs/UML%20Essencial%20(Martin%20Fowler).pdf</w:t>
+      </w:r>
+      <w:r>
+        <w:t xml:space="preserve">&gt;. </w:t>
+      </w:r>
+      <w:r>
+        <w:rPr>
+          <w:rFonts w:cs="Arial"/>
+          <w:szCs w:val="24"/>
+        </w:rPr>
+        <w:t>Acesso em: 25 mai. 202</w:t>
+      </w:r>
+      <w:r>
+        <w:rPr>
+          <w:rFonts w:cs="Arial"/>
+          <w:szCs w:val="24"/>
+        </w:rPr>
+        <w:t>5.</w:t>
+      </w:r>
+    </w:p>
+    <w:p>
+      <w:pPr>
+        <w:spacing w:after="500"/>
+      </w:pPr>
+    </w:p>
+    <w:p>
+      <w:pPr>
+        <w:rPr>
+          <w:rFonts w:cs="Arial"/>
+          <w:szCs w:val="24"/>
+        </w:rPr>
+      </w:pPr>
     </w:p>
     <w:p>
       <w:pPr>
@@ -12428,6 +12564,92 @@
     </w:lvl>
   </w:abstractNum>
   <w:abstractNum w:abstractNumId="5" w15:restartNumberingAfterBreak="0">
+    <w:nsid w:val="1C1D48B6"/>
+    <w:multiLevelType w:val="hybridMultilevel"/>
+    <w:tmpl w:val="5CC2E734"/>
+    <w:lvl w:ilvl="0" w:tplc="0416000F">
+      <w:start w:val="1"/>
+      <w:numFmt w:val="decimal"/>
+      <w:lvlText w:val="%1."/>
+      <w:lvlJc w:val="left"/>
+      <w:pPr>
+        <w:ind w:left="720" w:hanging="360"/>
+      </w:pPr>
+    </w:lvl>
+    <w:lvl w:ilvl="1" w:tplc="04160019" w:tentative="1">
+      <w:start w:val="1"/>
+      <w:numFmt w:val="lowerLetter"/>
+      <w:lvlText w:val="%2."/>
+      <w:lvlJc w:val="left"/>
+      <w:pPr>
+        <w:ind w:left="1440" w:hanging="360"/>
+      </w:pPr>
+    </w:lvl>
+    <w:lvl w:ilvl="2" w:tplc="0416001B" w:tentative="1">
+      <w:start w:val="1"/>
+      <w:numFmt w:val="lowerRoman"/>
+      <w:lvlText w:val="%3."/>
+      <w:lvlJc w:val="right"/>
+      <w:pPr>
+        <w:ind w:left="2160" w:hanging="180"/>
+      </w:pPr>
+    </w:lvl>
+    <w:lvl w:ilvl="3" w:tplc="0416000F" w:tentative="1">
+      <w:start w:val="1"/>
+      <w:numFmt w:val="decimal"/>
+      <w:lvlText w:val="%4."/>
+      <w:lvlJc w:val="left"/>
+      <w:pPr>
+        <w:ind w:left="2880" w:hanging="360"/>
+      </w:pPr>
+    </w:lvl>
+    <w:lvl w:ilvl="4" w:tplc="04160019" w:tentative="1">
+      <w:start w:val="1"/>
+      <w:numFmt w:val="lowerLetter"/>
+      <w:lvlText w:val="%5."/>
+      <w:lvlJc w:val="left"/>
+      <w:pPr>
+        <w:ind w:left="3600" w:hanging="360"/>
+      </w:pPr>
+    </w:lvl>
+    <w:lvl w:ilvl="5" w:tplc="0416001B" w:tentative="1">
+      <w:start w:val="1"/>
+      <w:numFmt w:val="lowerRoman"/>
+      <w:lvlText w:val="%6."/>
+      <w:lvlJc w:val="right"/>
+      <w:pPr>
+        <w:ind w:left="4320" w:hanging="180"/>
+      </w:pPr>
+    </w:lvl>
+    <w:lvl w:ilvl="6" w:tplc="0416000F" w:tentative="1">
+      <w:start w:val="1"/>
+      <w:numFmt w:val="decimal"/>
+      <w:lvlText w:val="%7."/>
+      <w:lvlJc w:val="left"/>
+      <w:pPr>
+        <w:ind w:left="5040" w:hanging="360"/>
+      </w:pPr>
+    </w:lvl>
+    <w:lvl w:ilvl="7" w:tplc="04160019" w:tentative="1">
+      <w:start w:val="1"/>
+      <w:numFmt w:val="lowerLetter"/>
+      <w:lvlText w:val="%8."/>
+      <w:lvlJc w:val="left"/>
+      <w:pPr>
+        <w:ind w:left="5760" w:hanging="360"/>
+      </w:pPr>
+    </w:lvl>
+    <w:lvl w:ilvl="8" w:tplc="0416001B" w:tentative="1">
+      <w:start w:val="1"/>
+      <w:numFmt w:val="lowerRoman"/>
+      <w:lvlText w:val="%9."/>
+      <w:lvlJc w:val="right"/>
+      <w:pPr>
+        <w:ind w:left="6480" w:hanging="180"/>
+      </w:pPr>
+    </w:lvl>
+  </w:abstractNum>
+  <w:abstractNum w:abstractNumId="6" w15:restartNumberingAfterBreak="0">
     <w:nsid w:val="1D73722B"/>
     <w:multiLevelType w:val="multilevel"/>
     <w:tmpl w:val="0416001F"/>
@@ -12513,7 +12735,7 @@
       </w:pPr>
     </w:lvl>
   </w:abstractNum>
-  <w:abstractNum w:abstractNumId="6" w15:restartNumberingAfterBreak="0">
+  <w:abstractNum w:abstractNumId="7" w15:restartNumberingAfterBreak="0">
     <w:nsid w:val="24005A87"/>
     <w:multiLevelType w:val="multilevel"/>
     <w:tmpl w:val="063A3520"/>
@@ -12602,7 +12824,7 @@
       </w:pPr>
     </w:lvl>
   </w:abstractNum>
-  <w:abstractNum w:abstractNumId="7" w15:restartNumberingAfterBreak="0">
+  <w:abstractNum w:abstractNumId="8" w15:restartNumberingAfterBreak="0">
     <w:nsid w:val="292356AE"/>
     <w:multiLevelType w:val="multilevel"/>
     <w:tmpl w:val="063A3520"/>
@@ -12691,7 +12913,7 @@
       </w:pPr>
     </w:lvl>
   </w:abstractNum>
-  <w:abstractNum w:abstractNumId="8" w15:restartNumberingAfterBreak="0">
+  <w:abstractNum w:abstractNumId="9" w15:restartNumberingAfterBreak="0">
     <w:nsid w:val="33F27A50"/>
     <w:multiLevelType w:val="multilevel"/>
     <w:tmpl w:val="0416001F"/>
@@ -12777,7 +12999,7 @@
       </w:pPr>
     </w:lvl>
   </w:abstractNum>
-  <w:abstractNum w:abstractNumId="9" w15:restartNumberingAfterBreak="0">
+  <w:abstractNum w:abstractNumId="10" w15:restartNumberingAfterBreak="0">
     <w:nsid w:val="37F438B8"/>
     <w:multiLevelType w:val="hybridMultilevel"/>
     <w:tmpl w:val="593CEAE0"/>
@@ -12890,7 +13112,7 @@
       </w:rPr>
     </w:lvl>
   </w:abstractNum>
-  <w:abstractNum w:abstractNumId="10" w15:restartNumberingAfterBreak="0">
+  <w:abstractNum w:abstractNumId="11" w15:restartNumberingAfterBreak="0">
     <w:nsid w:val="38C64BB7"/>
     <w:multiLevelType w:val="multilevel"/>
     <w:tmpl w:val="0416001F"/>
@@ -12976,7 +13198,7 @@
       </w:pPr>
     </w:lvl>
   </w:abstractNum>
-  <w:abstractNum w:abstractNumId="11" w15:restartNumberingAfterBreak="0">
+  <w:abstractNum w:abstractNumId="12" w15:restartNumberingAfterBreak="0">
     <w:nsid w:val="38E9016E"/>
     <w:multiLevelType w:val="hybridMultilevel"/>
     <w:tmpl w:val="1E2E1CC4"/>
@@ -13062,7 +13284,7 @@
       </w:pPr>
     </w:lvl>
   </w:abstractNum>
-  <w:abstractNum w:abstractNumId="12" w15:restartNumberingAfterBreak="0">
+  <w:abstractNum w:abstractNumId="13" w15:restartNumberingAfterBreak="0">
     <w:nsid w:val="3A9C20D8"/>
     <w:multiLevelType w:val="hybridMultilevel"/>
     <w:tmpl w:val="50180246"/>
@@ -13151,7 +13373,7 @@
       </w:pPr>
     </w:lvl>
   </w:abstractNum>
-  <w:abstractNum w:abstractNumId="13" w15:restartNumberingAfterBreak="0">
+  <w:abstractNum w:abstractNumId="14" w15:restartNumberingAfterBreak="0">
     <w:nsid w:val="3BBB260C"/>
     <w:multiLevelType w:val="multilevel"/>
     <w:tmpl w:val="0416001F"/>
@@ -13237,7 +13459,7 @@
       </w:pPr>
     </w:lvl>
   </w:abstractNum>
-  <w:abstractNum w:abstractNumId="14" w15:restartNumberingAfterBreak="0">
+  <w:abstractNum w:abstractNumId="15" w15:restartNumberingAfterBreak="0">
     <w:nsid w:val="47F12F5F"/>
     <w:multiLevelType w:val="hybridMultilevel"/>
     <w:tmpl w:val="AA4499EA"/>
@@ -13351,7 +13573,93 @@
       </w:rPr>
     </w:lvl>
   </w:abstractNum>
-  <w:abstractNum w:abstractNumId="15" w15:restartNumberingAfterBreak="0">
+  <w:abstractNum w:abstractNumId="16" w15:restartNumberingAfterBreak="0">
+    <w:nsid w:val="528D2886"/>
+    <w:multiLevelType w:val="hybridMultilevel"/>
+    <w:tmpl w:val="DF5EC356"/>
+    <w:lvl w:ilvl="0" w:tplc="0416000F">
+      <w:start w:val="1"/>
+      <w:numFmt w:val="decimal"/>
+      <w:lvlText w:val="%1."/>
+      <w:lvlJc w:val="left"/>
+      <w:pPr>
+        <w:ind w:left="720" w:hanging="360"/>
+      </w:pPr>
+    </w:lvl>
+    <w:lvl w:ilvl="1" w:tplc="04160019" w:tentative="1">
+      <w:start w:val="1"/>
+      <w:numFmt w:val="lowerLetter"/>
+      <w:lvlText w:val="%2."/>
+      <w:lvlJc w:val="left"/>
+      <w:pPr>
+        <w:ind w:left="1440" w:hanging="360"/>
+      </w:pPr>
+    </w:lvl>
+    <w:lvl w:ilvl="2" w:tplc="0416001B" w:tentative="1">
+      <w:start w:val="1"/>
+      <w:numFmt w:val="lowerRoman"/>
+      <w:lvlText w:val="%3."/>
+      <w:lvlJc w:val="right"/>
+      <w:pPr>
+        <w:ind w:left="2160" w:hanging="180"/>
+      </w:pPr>
+    </w:lvl>
+    <w:lvl w:ilvl="3" w:tplc="0416000F" w:tentative="1">
+      <w:start w:val="1"/>
+      <w:numFmt w:val="decimal"/>
+      <w:lvlText w:val="%4."/>
+      <w:lvlJc w:val="left"/>
+      <w:pPr>
+        <w:ind w:left="2880" w:hanging="360"/>
+      </w:pPr>
+    </w:lvl>
+    <w:lvl w:ilvl="4" w:tplc="04160019" w:tentative="1">
+      <w:start w:val="1"/>
+      <w:numFmt w:val="lowerLetter"/>
+      <w:lvlText w:val="%5."/>
+      <w:lvlJc w:val="left"/>
+      <w:pPr>
+        <w:ind w:left="3600" w:hanging="360"/>
+      </w:pPr>
+    </w:lvl>
+    <w:lvl w:ilvl="5" w:tplc="0416001B" w:tentative="1">
+      <w:start w:val="1"/>
+      <w:numFmt w:val="lowerRoman"/>
+      <w:lvlText w:val="%6."/>
+      <w:lvlJc w:val="right"/>
+      <w:pPr>
+        <w:ind w:left="4320" w:hanging="180"/>
+      </w:pPr>
+    </w:lvl>
+    <w:lvl w:ilvl="6" w:tplc="0416000F" w:tentative="1">
+      <w:start w:val="1"/>
+      <w:numFmt w:val="decimal"/>
+      <w:lvlText w:val="%7."/>
+      <w:lvlJc w:val="left"/>
+      <w:pPr>
+        <w:ind w:left="5040" w:hanging="360"/>
+      </w:pPr>
+    </w:lvl>
+    <w:lvl w:ilvl="7" w:tplc="04160019" w:tentative="1">
+      <w:start w:val="1"/>
+      <w:numFmt w:val="lowerLetter"/>
+      <w:lvlText w:val="%8."/>
+      <w:lvlJc w:val="left"/>
+      <w:pPr>
+        <w:ind w:left="5760" w:hanging="360"/>
+      </w:pPr>
+    </w:lvl>
+    <w:lvl w:ilvl="8" w:tplc="0416001B" w:tentative="1">
+      <w:start w:val="1"/>
+      <w:numFmt w:val="lowerRoman"/>
+      <w:lvlText w:val="%9."/>
+      <w:lvlJc w:val="right"/>
+      <w:pPr>
+        <w:ind w:left="6480" w:hanging="180"/>
+      </w:pPr>
+    </w:lvl>
+  </w:abstractNum>
+  <w:abstractNum w:abstractNumId="17" w15:restartNumberingAfterBreak="0">
     <w:nsid w:val="52FB2F7A"/>
     <w:multiLevelType w:val="multilevel"/>
     <w:tmpl w:val="2842D590"/>
@@ -13464,7 +13772,7 @@
       </w:rPr>
     </w:lvl>
   </w:abstractNum>
-  <w:abstractNum w:abstractNumId="16" w15:restartNumberingAfterBreak="0">
+  <w:abstractNum w:abstractNumId="18" w15:restartNumberingAfterBreak="0">
     <w:nsid w:val="5A996EAF"/>
     <w:multiLevelType w:val="multilevel"/>
     <w:tmpl w:val="0416001F"/>
@@ -13550,7 +13858,93 @@
       </w:pPr>
     </w:lvl>
   </w:abstractNum>
-  <w:abstractNum w:abstractNumId="17" w15:restartNumberingAfterBreak="0">
+  <w:abstractNum w:abstractNumId="19" w15:restartNumberingAfterBreak="0">
+    <w:nsid w:val="5B5E66C2"/>
+    <w:multiLevelType w:val="hybridMultilevel"/>
+    <w:tmpl w:val="01CE9E5E"/>
+    <w:lvl w:ilvl="0" w:tplc="0416000F">
+      <w:start w:val="1"/>
+      <w:numFmt w:val="decimal"/>
+      <w:lvlText w:val="%1."/>
+      <w:lvlJc w:val="left"/>
+      <w:pPr>
+        <w:ind w:left="720" w:hanging="360"/>
+      </w:pPr>
+    </w:lvl>
+    <w:lvl w:ilvl="1" w:tplc="04160019" w:tentative="1">
+      <w:start w:val="1"/>
+      <w:numFmt w:val="lowerLetter"/>
+      <w:lvlText w:val="%2."/>
+      <w:lvlJc w:val="left"/>
+      <w:pPr>
+        <w:ind w:left="1440" w:hanging="360"/>
+      </w:pPr>
+    </w:lvl>
+    <w:lvl w:ilvl="2" w:tplc="0416001B" w:tentative="1">
+      <w:start w:val="1"/>
+      <w:numFmt w:val="lowerRoman"/>
+      <w:lvlText w:val="%3."/>
+      <w:lvlJc w:val="right"/>
+      <w:pPr>
+        <w:ind w:left="2160" w:hanging="180"/>
+      </w:pPr>
+    </w:lvl>
+    <w:lvl w:ilvl="3" w:tplc="0416000F" w:tentative="1">
+      <w:start w:val="1"/>
+      <w:numFmt w:val="decimal"/>
+      <w:lvlText w:val="%4."/>
+      <w:lvlJc w:val="left"/>
+      <w:pPr>
+        <w:ind w:left="2880" w:hanging="360"/>
+      </w:pPr>
+    </w:lvl>
+    <w:lvl w:ilvl="4" w:tplc="04160019" w:tentative="1">
+      <w:start w:val="1"/>
+      <w:numFmt w:val="lowerLetter"/>
+      <w:lvlText w:val="%5."/>
+      <w:lvlJc w:val="left"/>
+      <w:pPr>
+        <w:ind w:left="3600" w:hanging="360"/>
+      </w:pPr>
+    </w:lvl>
+    <w:lvl w:ilvl="5" w:tplc="0416001B" w:tentative="1">
+      <w:start w:val="1"/>
+      <w:numFmt w:val="lowerRoman"/>
+      <w:lvlText w:val="%6."/>
+      <w:lvlJc w:val="right"/>
+      <w:pPr>
+        <w:ind w:left="4320" w:hanging="180"/>
+      </w:pPr>
+    </w:lvl>
+    <w:lvl w:ilvl="6" w:tplc="0416000F" w:tentative="1">
+      <w:start w:val="1"/>
+      <w:numFmt w:val="decimal"/>
+      <w:lvlText w:val="%7."/>
+      <w:lvlJc w:val="left"/>
+      <w:pPr>
+        <w:ind w:left="5040" w:hanging="360"/>
+      </w:pPr>
+    </w:lvl>
+    <w:lvl w:ilvl="7" w:tplc="04160019" w:tentative="1">
+      <w:start w:val="1"/>
+      <w:numFmt w:val="lowerLetter"/>
+      <w:lvlText w:val="%8."/>
+      <w:lvlJc w:val="left"/>
+      <w:pPr>
+        <w:ind w:left="5760" w:hanging="360"/>
+      </w:pPr>
+    </w:lvl>
+    <w:lvl w:ilvl="8" w:tplc="0416001B" w:tentative="1">
+      <w:start w:val="1"/>
+      <w:numFmt w:val="lowerRoman"/>
+      <w:lvlText w:val="%9."/>
+      <w:lvlJc w:val="right"/>
+      <w:pPr>
+        <w:ind w:left="6480" w:hanging="180"/>
+      </w:pPr>
+    </w:lvl>
+  </w:abstractNum>
+  <w:abstractNum w:abstractNumId="20" w15:restartNumberingAfterBreak="0">
     <w:nsid w:val="6170583C"/>
     <w:multiLevelType w:val="multilevel"/>
     <w:tmpl w:val="A5E6DD44"/>
@@ -13665,7 +14059,7 @@
       </w:rPr>
     </w:lvl>
   </w:abstractNum>
-  <w:abstractNum w:abstractNumId="18" w15:restartNumberingAfterBreak="0">
+  <w:abstractNum w:abstractNumId="21" w15:restartNumberingAfterBreak="0">
     <w:nsid w:val="6D3550F7"/>
     <w:multiLevelType w:val="multilevel"/>
     <w:tmpl w:val="A5E6DD44"/>
@@ -13780,7 +14174,7 @@
       </w:rPr>
     </w:lvl>
   </w:abstractNum>
-  <w:abstractNum w:abstractNumId="19" w15:restartNumberingAfterBreak="0">
+  <w:abstractNum w:abstractNumId="22" w15:restartNumberingAfterBreak="0">
     <w:nsid w:val="70610082"/>
     <w:multiLevelType w:val="multilevel"/>
     <w:tmpl w:val="0416001F"/>
@@ -13866,7 +14260,7 @@
       </w:pPr>
     </w:lvl>
   </w:abstractNum>
-  <w:abstractNum w:abstractNumId="20" w15:restartNumberingAfterBreak="0">
+  <w:abstractNum w:abstractNumId="23" w15:restartNumberingAfterBreak="0">
     <w:nsid w:val="733F7A09"/>
     <w:multiLevelType w:val="hybridMultilevel"/>
     <w:tmpl w:val="55B42D8C"/>
@@ -13955,7 +14349,7 @@
       </w:pPr>
     </w:lvl>
   </w:abstractNum>
-  <w:abstractNum w:abstractNumId="21" w15:restartNumberingAfterBreak="0">
+  <w:abstractNum w:abstractNumId="24" w15:restartNumberingAfterBreak="0">
     <w:nsid w:val="7AA01D4B"/>
     <w:multiLevelType w:val="multilevel"/>
     <w:tmpl w:val="0416001F"/>
@@ -14042,46 +14436,46 @@
     </w:lvl>
   </w:abstractNum>
   <w:num w:numId="1" w16cid:durableId="1734891674">
-    <w:abstractNumId w:val="16"/>
+    <w:abstractNumId w:val="18"/>
   </w:num>
   <w:num w:numId="2" w16cid:durableId="297758974">
-    <w:abstractNumId w:val="5"/>
+    <w:abstractNumId w:val="6"/>
   </w:num>
   <w:num w:numId="3" w16cid:durableId="1536885358">
-    <w:abstractNumId w:val="15"/>
+    <w:abstractNumId w:val="17"/>
   </w:num>
   <w:num w:numId="4" w16cid:durableId="341972752">
-    <w:abstractNumId w:val="21"/>
+    <w:abstractNumId w:val="24"/>
   </w:num>
   <w:num w:numId="5" w16cid:durableId="1099526169">
-    <w:abstractNumId w:val="8"/>
+    <w:abstractNumId w:val="9"/>
   </w:num>
   <w:num w:numId="6" w16cid:durableId="1427459940">
     <w:abstractNumId w:val="1"/>
   </w:num>
   <w:num w:numId="7" w16cid:durableId="1822652900">
-    <w:abstractNumId w:val="19"/>
+    <w:abstractNumId w:val="22"/>
   </w:num>
   <w:num w:numId="8" w16cid:durableId="2034375986">
+    <w:abstractNumId w:val="14"/>
+  </w:num>
+  <w:num w:numId="9" w16cid:durableId="1736970782">
     <w:abstractNumId w:val="13"/>
   </w:num>
-  <w:num w:numId="9" w16cid:durableId="1736970782">
-    <w:abstractNumId w:val="12"/>
-  </w:num>
   <w:num w:numId="10" w16cid:durableId="1354649564">
-    <w:abstractNumId w:val="20"/>
+    <w:abstractNumId w:val="23"/>
   </w:num>
   <w:num w:numId="11" w16cid:durableId="968316934">
-    <w:abstractNumId w:val="6"/>
+    <w:abstractNumId w:val="7"/>
   </w:num>
   <w:num w:numId="12" w16cid:durableId="393889164">
     <w:abstractNumId w:val="2"/>
   </w:num>
   <w:num w:numId="13" w16cid:durableId="18627522">
-    <w:abstractNumId w:val="10"/>
+    <w:abstractNumId w:val="11"/>
   </w:num>
   <w:num w:numId="14" w16cid:durableId="678460446">
-    <w:abstractNumId w:val="7"/>
+    <w:abstractNumId w:val="8"/>
   </w:num>
   <w:num w:numId="15" w16cid:durableId="1630622692">
     <w:abstractNumId w:val="3"/>
@@ -14090,22 +14484,31 @@
     <w:abstractNumId w:val="0"/>
   </w:num>
   <w:num w:numId="17" w16cid:durableId="992492015">
-    <w:abstractNumId w:val="11"/>
+    <w:abstractNumId w:val="12"/>
   </w:num>
   <w:num w:numId="18" w16cid:durableId="488833933">
-    <w:abstractNumId w:val="17"/>
+    <w:abstractNumId w:val="20"/>
   </w:num>
   <w:num w:numId="19" w16cid:durableId="421609575">
-    <w:abstractNumId w:val="18"/>
+    <w:abstractNumId w:val="21"/>
   </w:num>
   <w:num w:numId="20" w16cid:durableId="618799032">
     <w:abstractNumId w:val="4"/>
   </w:num>
   <w:num w:numId="21" w16cid:durableId="1561282342">
-    <w:abstractNumId w:val="14"/>
+    <w:abstractNumId w:val="15"/>
   </w:num>
   <w:num w:numId="22" w16cid:durableId="561647427">
-    <w:abstractNumId w:val="9"/>
+    <w:abstractNumId w:val="10"/>
+  </w:num>
+  <w:num w:numId="23" w16cid:durableId="1720013643">
+    <w:abstractNumId w:val="5"/>
+  </w:num>
+  <w:num w:numId="24" w16cid:durableId="1504398766">
+    <w:abstractNumId w:val="16"/>
+  </w:num>
+  <w:num w:numId="25" w16cid:durableId="536546967">
+    <w:abstractNumId w:val="19"/>
   </w:num>
 </w:numbering>
 </file>
@@ -15455,6 +15858,76 @@
       <w:szCs w:val="20"/>
     </w:rPr>
   </w:style>
+  <w:style w:type="character" w:styleId="Refdecomentrio">
+    <w:name w:val="annotation reference"/>
+    <w:basedOn w:val="Fontepargpadro"/>
+    <w:uiPriority w:val="99"/>
+    <w:semiHidden/>
+    <w:unhideWhenUsed/>
+    <w:rsid w:val="00EC0B3E"/>
+    <w:rPr>
+      <w:sz w:val="16"/>
+      <w:szCs w:val="16"/>
+    </w:rPr>
+  </w:style>
+  <w:style w:type="paragraph" w:styleId="Textodecomentrio">
+    <w:name w:val="annotation text"/>
+    <w:basedOn w:val="Normal"/>
+    <w:link w:val="TextodecomentrioChar"/>
+    <w:uiPriority w:val="99"/>
+    <w:semiHidden/>
+    <w:unhideWhenUsed/>
+    <w:rsid w:val="00EC0B3E"/>
+    <w:pPr>
+      <w:spacing w:line="240" w:lineRule="auto"/>
+    </w:pPr>
+    <w:rPr>
+      <w:sz w:val="20"/>
+      <w:szCs w:val="20"/>
+    </w:rPr>
+  </w:style>
+  <w:style w:type="character" w:customStyle="1" w:styleId="TextodecomentrioChar">
+    <w:name w:val="Texto de comentário Char"/>
+    <w:basedOn w:val="Fontepargpadro"/>
+    <w:link w:val="Textodecomentrio"/>
+    <w:uiPriority w:val="99"/>
+    <w:semiHidden/>
+    <w:rsid w:val="00EC0B3E"/>
+    <w:rPr>
+      <w:rFonts w:ascii="Arial" w:hAnsi="Arial"/>
+      <w:sz w:val="20"/>
+      <w:szCs w:val="20"/>
+    </w:rPr>
+  </w:style>
+  <w:style w:type="paragraph" w:styleId="Assuntodocomentrio">
+    <w:name w:val="annotation subject"/>
+    <w:basedOn w:val="Textodecomentrio"/>
+    <w:next w:val="Textodecomentrio"/>
+    <w:link w:val="AssuntodocomentrioChar"/>
+    <w:uiPriority w:val="99"/>
+    <w:semiHidden/>
+    <w:unhideWhenUsed/>
+    <w:rsid w:val="00EC0B3E"/>
+    <w:rPr>
+      <w:b/>
+      <w:bCs/>
+    </w:rPr>
+  </w:style>
+  <w:style w:type="character" w:customStyle="1" w:styleId="AssuntodocomentrioChar">
+    <w:name w:val="Assunto do comentário Char"/>
+    <w:basedOn w:val="TextodecomentrioChar"/>
+    <w:link w:val="Assuntodocomentrio"/>
+    <w:uiPriority w:val="99"/>
+    <w:semiHidden/>
+    <w:rsid w:val="00EC0B3E"/>
+    <w:rPr>
+      <w:rFonts w:ascii="Arial" w:hAnsi="Arial"/>
+      <w:b/>
+      <w:bCs/>
+      <w:sz w:val="20"/>
+      <w:szCs w:val="20"/>
+    </w:rPr>
+  </w:style>
 </w:styles>
 </file>
 

</xml_diff>